<commit_message>
fixed bot multiple output issue on frontend
</commit_message>
<xml_diff>
--- a/docs/DesignDocument.docx
+++ b/docs/DesignDocument.docx
@@ -122,19 +122,7 @@
         <w:t>Date:</w:t>
       </w:r>
       <w:r>
-        <w:t xml:space="preserve"> </w:t>
-      </w:r>
-      <w:r>
-        <w:t>4</w:t>
-      </w:r>
-      <w:r>
-        <w:t>/1</w:t>
-      </w:r>
-      <w:r>
-        <w:t>2</w:t>
-      </w:r>
-      <w:r>
-        <w:t>/2024</w:t>
+        <w:t xml:space="preserve"> 4/12/2024</w:t>
       </w:r>
     </w:p>
     <w:p>
@@ -144,6 +132,12 @@
     </w:p>
     <w:sdt>
       <w:sdtPr>
+        <w:rPr>
+          <w:rFonts w:asciiTheme="minorHAnsi" w:eastAsiaTheme="minorEastAsia" w:hAnsiTheme="minorHAnsi" w:cstheme="minorBidi"/>
+          <w:color w:val="auto"/>
+          <w:sz w:val="24"/>
+          <w:szCs w:val="21"/>
+        </w:rPr>
         <w:id w:val="815455139"/>
         <w:docPartObj>
           <w:docPartGallery w:val="Table of Contents"/>
@@ -152,13 +146,9 @@
       </w:sdtPr>
       <w:sdtEndPr>
         <w:rPr>
-          <w:rFonts w:asciiTheme="minorHAnsi" w:eastAsiaTheme="minorEastAsia" w:hAnsiTheme="minorHAnsi" w:cstheme="minorBidi"/>
           <w:b/>
           <w:bCs/>
           <w:noProof/>
-          <w:color w:val="auto"/>
-          <w:sz w:val="24"/>
-          <w:szCs w:val="21"/>
         </w:rPr>
       </w:sdtEndPr>
       <w:sdtContent>
@@ -171,6 +161,19 @@
           </w:r>
         </w:p>
         <w:p>
+          <w:pPr>
+            <w:pStyle w:val="TOC1"/>
+            <w:tabs>
+              <w:tab w:val="right" w:leader="dot" w:pos="9016"/>
+            </w:tabs>
+            <w:rPr>
+              <w:noProof/>
+              <w:kern w:val="2"/>
+              <w:szCs w:val="24"/>
+              <w:lang w:eastAsia="en-IE"/>
+              <w14:ligatures w14:val="standardContextual"/>
+            </w:rPr>
+          </w:pPr>
           <w:r>
             <w:fldChar w:fldCharType="begin"/>
           </w:r>
@@ -180,15 +183,641 @@
           <w:r>
             <w:fldChar w:fldCharType="separate"/>
           </w:r>
-          <w:r>
+          <w:hyperlink w:anchor="_Toc184245469" w:history="1">
+            <w:r>
+              <w:rPr>
+                <w:rStyle w:val="Hyperlink"/>
+                <w:noProof/>
+              </w:rPr>
+              <w:t>Introduction</w:t>
+            </w:r>
+            <w:r>
+              <w:rPr>
+                <w:noProof/>
+                <w:webHidden/>
+              </w:rPr>
+              <w:tab/>
+            </w:r>
+            <w:r>
+              <w:rPr>
+                <w:noProof/>
+                <w:webHidden/>
+              </w:rPr>
+              <w:fldChar w:fldCharType="begin"/>
+            </w:r>
+            <w:r>
+              <w:rPr>
+                <w:noProof/>
+                <w:webHidden/>
+              </w:rPr>
+              <w:instrText xml:space="preserve"> PAGEREF _Toc184245469 \h </w:instrText>
+            </w:r>
+            <w:r>
+              <w:rPr>
+                <w:noProof/>
+                <w:webHidden/>
+              </w:rPr>
+            </w:r>
+            <w:r>
+              <w:rPr>
+                <w:noProof/>
+                <w:webHidden/>
+              </w:rPr>
+              <w:fldChar w:fldCharType="separate"/>
+            </w:r>
+            <w:r>
+              <w:rPr>
+                <w:noProof/>
+                <w:webHidden/>
+              </w:rPr>
+              <w:t>3</w:t>
+            </w:r>
+            <w:r>
+              <w:rPr>
+                <w:noProof/>
+                <w:webHidden/>
+              </w:rPr>
+              <w:fldChar w:fldCharType="end"/>
+            </w:r>
+          </w:hyperlink>
+        </w:p>
+        <w:p>
+          <w:pPr>
+            <w:pStyle w:val="TOC1"/>
+            <w:tabs>
+              <w:tab w:val="right" w:leader="dot" w:pos="9016"/>
+            </w:tabs>
             <w:rPr>
-              <w:b/>
-              <w:bCs/>
               <w:noProof/>
-              <w:lang w:val="en-US"/>
+              <w:kern w:val="2"/>
+              <w:szCs w:val="24"/>
+              <w:lang w:eastAsia="en-IE"/>
+              <w14:ligatures w14:val="standardContextual"/>
             </w:rPr>
-            <w:t>No table of contents entries found.</w:t>
-          </w:r>
+          </w:pPr>
+          <w:hyperlink w:anchor="_Toc184245470" w:history="1">
+            <w:r>
+              <w:rPr>
+                <w:rStyle w:val="Hyperlink"/>
+                <w:noProof/>
+              </w:rPr>
+              <w:t>Document Purpose</w:t>
+            </w:r>
+            <w:r>
+              <w:rPr>
+                <w:noProof/>
+                <w:webHidden/>
+              </w:rPr>
+              <w:tab/>
+            </w:r>
+            <w:r>
+              <w:rPr>
+                <w:noProof/>
+                <w:webHidden/>
+              </w:rPr>
+              <w:fldChar w:fldCharType="begin"/>
+            </w:r>
+            <w:r>
+              <w:rPr>
+                <w:noProof/>
+                <w:webHidden/>
+              </w:rPr>
+              <w:instrText xml:space="preserve"> PAGEREF _Toc184245470 \h </w:instrText>
+            </w:r>
+            <w:r>
+              <w:rPr>
+                <w:noProof/>
+                <w:webHidden/>
+              </w:rPr>
+            </w:r>
+            <w:r>
+              <w:rPr>
+                <w:noProof/>
+                <w:webHidden/>
+              </w:rPr>
+              <w:fldChar w:fldCharType="separate"/>
+            </w:r>
+            <w:r>
+              <w:rPr>
+                <w:noProof/>
+                <w:webHidden/>
+              </w:rPr>
+              <w:t>3</w:t>
+            </w:r>
+            <w:r>
+              <w:rPr>
+                <w:noProof/>
+                <w:webHidden/>
+              </w:rPr>
+              <w:fldChar w:fldCharType="end"/>
+            </w:r>
+          </w:hyperlink>
+        </w:p>
+        <w:p>
+          <w:pPr>
+            <w:pStyle w:val="TOC1"/>
+            <w:tabs>
+              <w:tab w:val="right" w:leader="dot" w:pos="9016"/>
+            </w:tabs>
+            <w:rPr>
+              <w:noProof/>
+              <w:kern w:val="2"/>
+              <w:szCs w:val="24"/>
+              <w:lang w:eastAsia="en-IE"/>
+              <w14:ligatures w14:val="standardContextual"/>
+            </w:rPr>
+          </w:pPr>
+          <w:hyperlink w:anchor="_Toc184245471" w:history="1">
+            <w:r>
+              <w:rPr>
+                <w:rStyle w:val="Hyperlink"/>
+                <w:noProof/>
+              </w:rPr>
+              <w:t>Technologies</w:t>
+            </w:r>
+            <w:r>
+              <w:rPr>
+                <w:noProof/>
+                <w:webHidden/>
+              </w:rPr>
+              <w:tab/>
+            </w:r>
+            <w:r>
+              <w:rPr>
+                <w:noProof/>
+                <w:webHidden/>
+              </w:rPr>
+              <w:fldChar w:fldCharType="begin"/>
+            </w:r>
+            <w:r>
+              <w:rPr>
+                <w:noProof/>
+                <w:webHidden/>
+              </w:rPr>
+              <w:instrText xml:space="preserve"> PAGEREF _Toc184245471 \h </w:instrText>
+            </w:r>
+            <w:r>
+              <w:rPr>
+                <w:noProof/>
+                <w:webHidden/>
+              </w:rPr>
+            </w:r>
+            <w:r>
+              <w:rPr>
+                <w:noProof/>
+                <w:webHidden/>
+              </w:rPr>
+              <w:fldChar w:fldCharType="separate"/>
+            </w:r>
+            <w:r>
+              <w:rPr>
+                <w:noProof/>
+                <w:webHidden/>
+              </w:rPr>
+              <w:t>4</w:t>
+            </w:r>
+            <w:r>
+              <w:rPr>
+                <w:noProof/>
+                <w:webHidden/>
+              </w:rPr>
+              <w:fldChar w:fldCharType="end"/>
+            </w:r>
+          </w:hyperlink>
+        </w:p>
+        <w:p>
+          <w:pPr>
+            <w:pStyle w:val="TOC2"/>
+            <w:tabs>
+              <w:tab w:val="right" w:leader="dot" w:pos="9016"/>
+            </w:tabs>
+            <w:rPr>
+              <w:noProof/>
+              <w:kern w:val="2"/>
+              <w:szCs w:val="24"/>
+              <w:lang w:eastAsia="en-IE"/>
+              <w14:ligatures w14:val="standardContextual"/>
+            </w:rPr>
+          </w:pPr>
+          <w:hyperlink w:anchor="_Toc184245472" w:history="1">
+            <w:r>
+              <w:rPr>
+                <w:rStyle w:val="Hyperlink"/>
+                <w:noProof/>
+              </w:rPr>
+              <w:t>Python</w:t>
+            </w:r>
+            <w:r>
+              <w:rPr>
+                <w:noProof/>
+                <w:webHidden/>
+              </w:rPr>
+              <w:tab/>
+            </w:r>
+            <w:r>
+              <w:rPr>
+                <w:noProof/>
+                <w:webHidden/>
+              </w:rPr>
+              <w:fldChar w:fldCharType="begin"/>
+            </w:r>
+            <w:r>
+              <w:rPr>
+                <w:noProof/>
+                <w:webHidden/>
+              </w:rPr>
+              <w:instrText xml:space="preserve"> PAGEREF _Toc184245472 \h </w:instrText>
+            </w:r>
+            <w:r>
+              <w:rPr>
+                <w:noProof/>
+                <w:webHidden/>
+              </w:rPr>
+            </w:r>
+            <w:r>
+              <w:rPr>
+                <w:noProof/>
+                <w:webHidden/>
+              </w:rPr>
+              <w:fldChar w:fldCharType="separate"/>
+            </w:r>
+            <w:r>
+              <w:rPr>
+                <w:noProof/>
+                <w:webHidden/>
+              </w:rPr>
+              <w:t>4</w:t>
+            </w:r>
+            <w:r>
+              <w:rPr>
+                <w:noProof/>
+                <w:webHidden/>
+              </w:rPr>
+              <w:fldChar w:fldCharType="end"/>
+            </w:r>
+          </w:hyperlink>
+        </w:p>
+        <w:p>
+          <w:pPr>
+            <w:pStyle w:val="TOC2"/>
+            <w:tabs>
+              <w:tab w:val="right" w:leader="dot" w:pos="9016"/>
+            </w:tabs>
+            <w:rPr>
+              <w:noProof/>
+              <w:kern w:val="2"/>
+              <w:szCs w:val="24"/>
+              <w:lang w:eastAsia="en-IE"/>
+              <w14:ligatures w14:val="standardContextual"/>
+            </w:rPr>
+          </w:pPr>
+          <w:hyperlink w:anchor="_Toc184245473" w:history="1">
+            <w:r>
+              <w:rPr>
+                <w:rStyle w:val="Hyperlink"/>
+                <w:noProof/>
+              </w:rPr>
+              <w:t>Rasa</w:t>
+            </w:r>
+            <w:r>
+              <w:rPr>
+                <w:noProof/>
+                <w:webHidden/>
+              </w:rPr>
+              <w:tab/>
+            </w:r>
+            <w:r>
+              <w:rPr>
+                <w:noProof/>
+                <w:webHidden/>
+              </w:rPr>
+              <w:fldChar w:fldCharType="begin"/>
+            </w:r>
+            <w:r>
+              <w:rPr>
+                <w:noProof/>
+                <w:webHidden/>
+              </w:rPr>
+              <w:instrText xml:space="preserve"> PAGEREF _Toc184245473 \h </w:instrText>
+            </w:r>
+            <w:r>
+              <w:rPr>
+                <w:noProof/>
+                <w:webHidden/>
+              </w:rPr>
+            </w:r>
+            <w:r>
+              <w:rPr>
+                <w:noProof/>
+                <w:webHidden/>
+              </w:rPr>
+              <w:fldChar w:fldCharType="separate"/>
+            </w:r>
+            <w:r>
+              <w:rPr>
+                <w:noProof/>
+                <w:webHidden/>
+              </w:rPr>
+              <w:t>4</w:t>
+            </w:r>
+            <w:r>
+              <w:rPr>
+                <w:noProof/>
+                <w:webHidden/>
+              </w:rPr>
+              <w:fldChar w:fldCharType="end"/>
+            </w:r>
+          </w:hyperlink>
+        </w:p>
+        <w:p>
+          <w:pPr>
+            <w:pStyle w:val="TOC2"/>
+            <w:tabs>
+              <w:tab w:val="right" w:leader="dot" w:pos="9016"/>
+            </w:tabs>
+            <w:rPr>
+              <w:noProof/>
+              <w:kern w:val="2"/>
+              <w:szCs w:val="24"/>
+              <w:lang w:eastAsia="en-IE"/>
+              <w14:ligatures w14:val="standardContextual"/>
+            </w:rPr>
+          </w:pPr>
+          <w:hyperlink w:anchor="_Toc184245474" w:history="1">
+            <w:r>
+              <w:rPr>
+                <w:rStyle w:val="Hyperlink"/>
+                <w:noProof/>
+              </w:rPr>
+              <w:t>PostgreSQL</w:t>
+            </w:r>
+            <w:r>
+              <w:rPr>
+                <w:noProof/>
+                <w:webHidden/>
+              </w:rPr>
+              <w:tab/>
+            </w:r>
+            <w:r>
+              <w:rPr>
+                <w:noProof/>
+                <w:webHidden/>
+              </w:rPr>
+              <w:fldChar w:fldCharType="begin"/>
+            </w:r>
+            <w:r>
+              <w:rPr>
+                <w:noProof/>
+                <w:webHidden/>
+              </w:rPr>
+              <w:instrText xml:space="preserve"> PAGEREF _Toc184245474 \h </w:instrText>
+            </w:r>
+            <w:r>
+              <w:rPr>
+                <w:noProof/>
+                <w:webHidden/>
+              </w:rPr>
+            </w:r>
+            <w:r>
+              <w:rPr>
+                <w:noProof/>
+                <w:webHidden/>
+              </w:rPr>
+              <w:fldChar w:fldCharType="separate"/>
+            </w:r>
+            <w:r>
+              <w:rPr>
+                <w:noProof/>
+                <w:webHidden/>
+              </w:rPr>
+              <w:t>4</w:t>
+            </w:r>
+            <w:r>
+              <w:rPr>
+                <w:noProof/>
+                <w:webHidden/>
+              </w:rPr>
+              <w:fldChar w:fldCharType="end"/>
+            </w:r>
+          </w:hyperlink>
+        </w:p>
+        <w:p>
+          <w:pPr>
+            <w:pStyle w:val="TOC2"/>
+            <w:tabs>
+              <w:tab w:val="right" w:leader="dot" w:pos="9016"/>
+            </w:tabs>
+            <w:rPr>
+              <w:noProof/>
+              <w:kern w:val="2"/>
+              <w:szCs w:val="24"/>
+              <w:lang w:eastAsia="en-IE"/>
+              <w14:ligatures w14:val="standardContextual"/>
+            </w:rPr>
+          </w:pPr>
+          <w:hyperlink w:anchor="_Toc184245475" w:history="1">
+            <w:r>
+              <w:rPr>
+                <w:rStyle w:val="Hyperlink"/>
+                <w:noProof/>
+              </w:rPr>
+              <w:t>Django</w:t>
+            </w:r>
+            <w:r>
+              <w:rPr>
+                <w:noProof/>
+                <w:webHidden/>
+              </w:rPr>
+              <w:tab/>
+            </w:r>
+            <w:r>
+              <w:rPr>
+                <w:noProof/>
+                <w:webHidden/>
+              </w:rPr>
+              <w:fldChar w:fldCharType="begin"/>
+            </w:r>
+            <w:r>
+              <w:rPr>
+                <w:noProof/>
+                <w:webHidden/>
+              </w:rPr>
+              <w:instrText xml:space="preserve"> PAGEREF _Toc184245475 \h </w:instrText>
+            </w:r>
+            <w:r>
+              <w:rPr>
+                <w:noProof/>
+                <w:webHidden/>
+              </w:rPr>
+            </w:r>
+            <w:r>
+              <w:rPr>
+                <w:noProof/>
+                <w:webHidden/>
+              </w:rPr>
+              <w:fldChar w:fldCharType="separate"/>
+            </w:r>
+            <w:r>
+              <w:rPr>
+                <w:noProof/>
+                <w:webHidden/>
+              </w:rPr>
+              <w:t>4</w:t>
+            </w:r>
+            <w:r>
+              <w:rPr>
+                <w:noProof/>
+                <w:webHidden/>
+              </w:rPr>
+              <w:fldChar w:fldCharType="end"/>
+            </w:r>
+          </w:hyperlink>
+        </w:p>
+        <w:p>
+          <w:pPr>
+            <w:pStyle w:val="TOC2"/>
+            <w:tabs>
+              <w:tab w:val="right" w:leader="dot" w:pos="9016"/>
+            </w:tabs>
+            <w:rPr>
+              <w:noProof/>
+              <w:kern w:val="2"/>
+              <w:szCs w:val="24"/>
+              <w:lang w:eastAsia="en-IE"/>
+              <w14:ligatures w14:val="standardContextual"/>
+            </w:rPr>
+          </w:pPr>
+          <w:hyperlink w:anchor="_Toc184245476" w:history="1">
+            <w:r>
+              <w:rPr>
+                <w:rStyle w:val="Hyperlink"/>
+                <w:noProof/>
+              </w:rPr>
+              <w:t>Git</w:t>
+            </w:r>
+            <w:r>
+              <w:rPr>
+                <w:noProof/>
+                <w:webHidden/>
+              </w:rPr>
+              <w:tab/>
+            </w:r>
+            <w:r>
+              <w:rPr>
+                <w:noProof/>
+                <w:webHidden/>
+              </w:rPr>
+              <w:fldChar w:fldCharType="begin"/>
+            </w:r>
+            <w:r>
+              <w:rPr>
+                <w:noProof/>
+                <w:webHidden/>
+              </w:rPr>
+              <w:instrText xml:space="preserve"> PAGEREF _Toc184245476 \h </w:instrText>
+            </w:r>
+            <w:r>
+              <w:rPr>
+                <w:noProof/>
+                <w:webHidden/>
+              </w:rPr>
+            </w:r>
+            <w:r>
+              <w:rPr>
+                <w:noProof/>
+                <w:webHidden/>
+              </w:rPr>
+              <w:fldChar w:fldCharType="separate"/>
+            </w:r>
+            <w:r>
+              <w:rPr>
+                <w:noProof/>
+                <w:webHidden/>
+              </w:rPr>
+              <w:t>4</w:t>
+            </w:r>
+            <w:r>
+              <w:rPr>
+                <w:noProof/>
+                <w:webHidden/>
+              </w:rPr>
+              <w:fldChar w:fldCharType="end"/>
+            </w:r>
+          </w:hyperlink>
+        </w:p>
+        <w:p>
+          <w:pPr>
+            <w:pStyle w:val="TOC2"/>
+            <w:tabs>
+              <w:tab w:val="right" w:leader="dot" w:pos="9016"/>
+            </w:tabs>
+            <w:rPr>
+              <w:noProof/>
+              <w:kern w:val="2"/>
+              <w:szCs w:val="24"/>
+              <w:lang w:eastAsia="en-IE"/>
+              <w14:ligatures w14:val="standardContextual"/>
+            </w:rPr>
+          </w:pPr>
+          <w:hyperlink w:anchor="_Toc184245477" w:history="1">
+            <w:r>
+              <w:rPr>
+                <w:rStyle w:val="Hyperlink"/>
+                <w:noProof/>
+              </w:rPr>
+              <w:t>Postman</w:t>
+            </w:r>
+            <w:r>
+              <w:rPr>
+                <w:noProof/>
+                <w:webHidden/>
+              </w:rPr>
+              <w:tab/>
+            </w:r>
+            <w:r>
+              <w:rPr>
+                <w:noProof/>
+                <w:webHidden/>
+              </w:rPr>
+              <w:fldChar w:fldCharType="begin"/>
+            </w:r>
+            <w:r>
+              <w:rPr>
+                <w:noProof/>
+                <w:webHidden/>
+              </w:rPr>
+              <w:instrText xml:space="preserve"> PAGEREF _Toc184245477 \h </w:instrText>
+            </w:r>
+            <w:r>
+              <w:rPr>
+                <w:noProof/>
+                <w:webHidden/>
+              </w:rPr>
+            </w:r>
+            <w:r>
+              <w:rPr>
+                <w:noProof/>
+                <w:webHidden/>
+              </w:rPr>
+              <w:fldChar w:fldCharType="separate"/>
+            </w:r>
+            <w:r>
+              <w:rPr>
+                <w:noProof/>
+                <w:webHidden/>
+              </w:rPr>
+              <w:t>4</w:t>
+            </w:r>
+            <w:r>
+              <w:rPr>
+                <w:noProof/>
+                <w:webHidden/>
+              </w:rPr>
+              <w:fldChar w:fldCharType="end"/>
+            </w:r>
+          </w:hyperlink>
+        </w:p>
+        <w:p>
           <w:r>
             <w:rPr>
               <w:b/>
@@ -214,10 +843,12 @@
       <w:pPr>
         <w:pStyle w:val="Heading1"/>
       </w:pPr>
+      <w:bookmarkStart w:id="0" w:name="_Toc184245469"/>
       <w:r>
         <w:lastRenderedPageBreak/>
         <w:t>Introduction</w:t>
       </w:r>
+      <w:bookmarkEnd w:id="0"/>
     </w:p>
     <w:p/>
     <w:p>
@@ -259,9 +890,11 @@
       <w:pPr>
         <w:pStyle w:val="Heading1"/>
       </w:pPr>
+      <w:bookmarkStart w:id="1" w:name="_Toc184245470"/>
       <w:r>
         <w:t>Document Purpose</w:t>
       </w:r>
+      <w:bookmarkEnd w:id="1"/>
     </w:p>
     <w:p/>
     <w:p>
@@ -332,10 +965,12 @@
       <w:pPr>
         <w:pStyle w:val="Heading1"/>
       </w:pPr>
+      <w:bookmarkStart w:id="2" w:name="_Toc184245471"/>
       <w:r>
         <w:lastRenderedPageBreak/>
         <w:t>Technologies</w:t>
       </w:r>
+      <w:bookmarkEnd w:id="2"/>
     </w:p>
     <w:p>
       <w:pPr>
@@ -348,201 +983,159 @@
       <w:pPr>
         <w:pStyle w:val="Heading2"/>
       </w:pPr>
+      <w:bookmarkStart w:id="3" w:name="_Toc184245472"/>
       <w:r>
         <w:t>Python</w:t>
       </w:r>
-    </w:p>
-    <w:p>
-      <w:r>
-        <w:t xml:space="preserve">A </w:t>
-      </w:r>
-      <w:r>
-        <w:t>general-purpose</w:t>
-      </w:r>
-      <w:r>
-        <w:t xml:space="preserve"> programming language. Python is the foundation of LingoLizard, for backend logic, Rasa integration and database interaction.</w:t>
+      <w:bookmarkEnd w:id="3"/>
+    </w:p>
+    <w:p>
+      <w:r>
+        <w:t>A general-purpose programming language. Python is the foundation of LingoLizard, for backend logic, Rasa integration and database interaction.</w:t>
       </w:r>
     </w:p>
     <w:p>
       <w:pPr>
         <w:pStyle w:val="Heading2"/>
       </w:pPr>
+      <w:bookmarkStart w:id="4" w:name="_Toc184245473"/>
       <w:r>
         <w:t>Rasa</w:t>
       </w:r>
-    </w:p>
-    <w:p>
-      <w:r>
-        <w:t xml:space="preserve">An </w:t>
+      <w:bookmarkEnd w:id="4"/>
+    </w:p>
+    <w:p>
+      <w:r>
+        <w:t xml:space="preserve">An open-source framework for building </w:t>
+      </w:r>
+      <w:r>
+        <w:t>AI-powered</w:t>
+      </w:r>
+      <w:r>
+        <w:t xml:space="preserve"> conversational chatbots. Rasa does the natural language understanding (NLU) and dialogue management in LingoLizard, so language learners get </w:t>
+      </w:r>
+      <w:r>
+        <w:t>real-time</w:t>
+      </w:r>
+      <w:r>
+        <w:t xml:space="preserve"> grammar correction and conversational practice.</w:t>
+      </w:r>
+    </w:p>
+    <w:p>
+      <w:pPr>
+        <w:pStyle w:val="Heading2"/>
+      </w:pPr>
+      <w:bookmarkStart w:id="5" w:name="_Toc184245474"/>
+      <w:r>
+        <w:t>PostgreSQL</w:t>
+      </w:r>
+      <w:bookmarkEnd w:id="5"/>
+    </w:p>
+    <w:p>
+      <w:r>
+        <w:t xml:space="preserve">A powerful </w:t>
       </w:r>
       <w:r>
         <w:t>open-source</w:t>
       </w:r>
       <w:r>
-        <w:t xml:space="preserve"> framework for building </w:t>
-      </w:r>
-      <w:r>
-        <w:t>AI-powered</w:t>
-      </w:r>
-      <w:r>
-        <w:t xml:space="preserve"> conversational chatbots. Rasa does the natural language understanding (NLU) and dialogue management in LingoLizard, so language learners get </w:t>
-      </w:r>
-      <w:r>
-        <w:t>real-time</w:t>
-      </w:r>
-      <w:r>
-        <w:t xml:space="preserve"> grammar correction and conversational practice.</w:t>
+        <w:t xml:space="preserve"> relational database system. PostgreSQL is used to store and manage structured data in LingoLizard, like user profiles, progress and scenario configurations.</w:t>
       </w:r>
     </w:p>
     <w:p>
       <w:pPr>
         <w:pStyle w:val="Heading2"/>
       </w:pPr>
-      <w:r>
-        <w:t>PostgreSQL</w:t>
+      <w:bookmarkStart w:id="6" w:name="_Toc184245475"/>
+      <w:r>
+        <w:t>Django</w:t>
+      </w:r>
+      <w:bookmarkEnd w:id="6"/>
+    </w:p>
+    <w:p>
+      <w:r>
+        <w:t xml:space="preserve">A high-level Python web framework that makes building robust and scalable web applications easy. Django handles the backend of LingoLizard, API creation, data processing and </w:t>
+      </w:r>
+      <w:r>
+        <w:t>front-end</w:t>
+      </w:r>
+      <w:r>
+        <w:t xml:space="preserve"> integration.</w:t>
       </w:r>
     </w:p>
     <w:p>
       <w:pPr>
         <w:pStyle w:val="Heading2"/>
-        <w:rPr>
-          <w:rFonts w:asciiTheme="minorHAnsi" w:eastAsiaTheme="minorEastAsia" w:hAnsiTheme="minorHAnsi" w:cstheme="minorBidi"/>
-          <w:color w:val="auto"/>
-          <w:sz w:val="24"/>
-          <w:szCs w:val="21"/>
-        </w:rPr>
-      </w:pPr>
-      <w:r>
-        <w:rPr>
-          <w:rFonts w:asciiTheme="minorHAnsi" w:eastAsiaTheme="minorEastAsia" w:hAnsiTheme="minorHAnsi" w:cstheme="minorBidi"/>
-          <w:color w:val="auto"/>
-          <w:sz w:val="24"/>
-          <w:szCs w:val="21"/>
-        </w:rPr>
-        <w:t xml:space="preserve">A powerful </w:t>
-      </w:r>
-      <w:r>
-        <w:rPr>
-          <w:rFonts w:asciiTheme="minorHAnsi" w:eastAsiaTheme="minorEastAsia" w:hAnsiTheme="minorHAnsi" w:cstheme="minorBidi"/>
-          <w:color w:val="auto"/>
-          <w:sz w:val="24"/>
-          <w:szCs w:val="21"/>
-        </w:rPr>
-        <w:t>open-source</w:t>
-      </w:r>
-      <w:r>
-        <w:rPr>
-          <w:rFonts w:asciiTheme="minorHAnsi" w:eastAsiaTheme="minorEastAsia" w:hAnsiTheme="minorHAnsi" w:cstheme="minorBidi"/>
-          <w:color w:val="auto"/>
-          <w:sz w:val="24"/>
-          <w:szCs w:val="21"/>
-        </w:rPr>
-        <w:t xml:space="preserve"> relational database system. PostgreSQL is used to store and manage structured data in LingoLizard, like user profiles, progress and scenario configurations.</w:t>
+      </w:pPr>
+      <w:bookmarkStart w:id="7" w:name="_Toc184245476"/>
+      <w:r>
+        <w:t>Git</w:t>
+      </w:r>
+      <w:bookmarkEnd w:id="7"/>
+    </w:p>
+    <w:p>
+      <w:r>
+        <w:t>A distributed version control system that tracks changes in the code during development. Git is used to manage the codebase, collaborate with team members and ensure the project integrity across iterations.</w:t>
       </w:r>
     </w:p>
     <w:p>
       <w:pPr>
         <w:pStyle w:val="Heading2"/>
       </w:pPr>
-      <w:r>
-        <w:t>Django</w:t>
+      <w:bookmarkStart w:id="8" w:name="_Toc184245477"/>
+      <w:r>
+        <w:t>Postman</w:t>
+      </w:r>
+      <w:bookmarkEnd w:id="8"/>
+    </w:p>
+    <w:p>
+      <w:r>
+        <w:t>A popular API testing tool that makes sending requests and debugging API endpoints easy. Postman is used during LingoLizard development to test the REST APIs for backend communication with front end and Rasa.</w:t>
+      </w:r>
+    </w:p>
+    <w:p>
+      <w:r>
+        <w:br w:type="page"/>
+      </w:r>
+    </w:p>
+    <w:p>
+      <w:pPr>
+        <w:pStyle w:val="Heading1"/>
+      </w:pPr>
+      <w:r>
+        <w:lastRenderedPageBreak/>
+        <w:t>Alpha release</w:t>
       </w:r>
     </w:p>
     <w:p>
       <w:pPr>
         <w:pStyle w:val="Heading2"/>
-        <w:rPr>
-          <w:rFonts w:asciiTheme="minorHAnsi" w:eastAsiaTheme="minorEastAsia" w:hAnsiTheme="minorHAnsi" w:cstheme="minorBidi"/>
-          <w:color w:val="auto"/>
-          <w:sz w:val="24"/>
-          <w:szCs w:val="21"/>
-        </w:rPr>
-      </w:pPr>
-      <w:r>
-        <w:rPr>
-          <w:rFonts w:asciiTheme="minorHAnsi" w:eastAsiaTheme="minorEastAsia" w:hAnsiTheme="minorHAnsi" w:cstheme="minorBidi"/>
-          <w:color w:val="auto"/>
-          <w:sz w:val="24"/>
-          <w:szCs w:val="21"/>
-        </w:rPr>
-        <w:t xml:space="preserve">A </w:t>
-      </w:r>
-      <w:r>
-        <w:rPr>
-          <w:rFonts w:asciiTheme="minorHAnsi" w:eastAsiaTheme="minorEastAsia" w:hAnsiTheme="minorHAnsi" w:cstheme="minorBidi"/>
-          <w:color w:val="auto"/>
-          <w:sz w:val="24"/>
-          <w:szCs w:val="21"/>
-        </w:rPr>
-        <w:t>high-level</w:t>
-      </w:r>
-      <w:r>
-        <w:rPr>
-          <w:rFonts w:asciiTheme="minorHAnsi" w:eastAsiaTheme="minorEastAsia" w:hAnsiTheme="minorHAnsi" w:cstheme="minorBidi"/>
-          <w:color w:val="auto"/>
-          <w:sz w:val="24"/>
-          <w:szCs w:val="21"/>
-        </w:rPr>
-        <w:t xml:space="preserve"> Python web framework that makes building robust and scalable web applications easy. Django handles the backend of LingoLizard, API creation, data processing and </w:t>
-      </w:r>
-      <w:r>
-        <w:rPr>
-          <w:rFonts w:asciiTheme="minorHAnsi" w:eastAsiaTheme="minorEastAsia" w:hAnsiTheme="minorHAnsi" w:cstheme="minorBidi"/>
-          <w:color w:val="auto"/>
-          <w:sz w:val="24"/>
-          <w:szCs w:val="21"/>
-        </w:rPr>
-        <w:t>front-end</w:t>
-      </w:r>
-      <w:r>
-        <w:rPr>
-          <w:rFonts w:asciiTheme="minorHAnsi" w:eastAsiaTheme="minorEastAsia" w:hAnsiTheme="minorHAnsi" w:cstheme="minorBidi"/>
-          <w:color w:val="auto"/>
-          <w:sz w:val="24"/>
-          <w:szCs w:val="21"/>
-        </w:rPr>
-        <w:t xml:space="preserve"> integration.</w:t>
-      </w:r>
+      </w:pPr>
     </w:p>
     <w:p>
       <w:pPr>
         <w:pStyle w:val="Heading2"/>
       </w:pPr>
       <w:r>
-        <w:t>Git</w:t>
-      </w:r>
-    </w:p>
+        <w:t>Language Selection</w:t>
+      </w:r>
+    </w:p>
+    <w:p/>
     <w:p>
       <w:pPr>
         <w:pStyle w:val="Heading2"/>
-        <w:rPr>
-          <w:rFonts w:asciiTheme="minorHAnsi" w:eastAsiaTheme="minorEastAsia" w:hAnsiTheme="minorHAnsi" w:cstheme="minorBidi"/>
-          <w:color w:val="auto"/>
-          <w:sz w:val="24"/>
-          <w:szCs w:val="21"/>
-        </w:rPr>
-      </w:pPr>
-      <w:r>
-        <w:rPr>
-          <w:rFonts w:asciiTheme="minorHAnsi" w:eastAsiaTheme="minorEastAsia" w:hAnsiTheme="minorHAnsi" w:cstheme="minorBidi"/>
-          <w:color w:val="auto"/>
-          <w:sz w:val="24"/>
-          <w:szCs w:val="21"/>
-        </w:rPr>
-        <w:t>A distributed version control system that tracks changes in the code during development. Git is used to manage the codebase, collaborate with team members and ensure the project integrity across iterations.</w:t>
-      </w:r>
-    </w:p>
+      </w:pPr>
+      <w:r>
+        <w:t>Proficiency Selection</w:t>
+      </w:r>
+    </w:p>
+    <w:p/>
     <w:p>
       <w:pPr>
         <w:pStyle w:val="Heading2"/>
       </w:pPr>
       <w:r>
-        <w:t>Postman</w:t>
-      </w:r>
-    </w:p>
-    <w:p>
-      <w:r>
-        <w:t>A popular API testing tool that makes sending requests and debugging API endpoints easy. Postman is used during LingoLizard development to test the REST APIs for backend communication with front end and Rasa.</w:t>
+        <w:t>Scenario Selection</w:t>
       </w:r>
     </w:p>
     <w:sectPr>
@@ -1279,6 +1872,7 @@
   <w:style w:type="character" w:default="1" w:styleId="DefaultParagraphFont">
     <w:name w:val="Default Paragraph Font"/>
     <w:uiPriority w:val="1"/>
+    <w:semiHidden/>
     <w:unhideWhenUsed/>
   </w:style>
   <w:style w:type="table" w:default="1" w:styleId="TableNormal">
@@ -1759,6 +2353,42 @@
     <w:link w:val="Footer"/>
     <w:uiPriority w:val="99"/>
     <w:rsid w:val="00794B4E"/>
+  </w:style>
+  <w:style w:type="paragraph" w:styleId="TOC1">
+    <w:name w:val="toc 1"/>
+    <w:basedOn w:val="Normal"/>
+    <w:next w:val="Normal"/>
+    <w:autoRedefine/>
+    <w:uiPriority w:val="39"/>
+    <w:unhideWhenUsed/>
+    <w:rsid w:val="00EC4129"/>
+    <w:pPr>
+      <w:spacing w:after="100"/>
+    </w:pPr>
+  </w:style>
+  <w:style w:type="paragraph" w:styleId="TOC2">
+    <w:name w:val="toc 2"/>
+    <w:basedOn w:val="Normal"/>
+    <w:next w:val="Normal"/>
+    <w:autoRedefine/>
+    <w:uiPriority w:val="39"/>
+    <w:unhideWhenUsed/>
+    <w:rsid w:val="00EC4129"/>
+    <w:pPr>
+      <w:spacing w:after="100"/>
+      <w:ind w:left="240"/>
+    </w:pPr>
+  </w:style>
+  <w:style w:type="character" w:styleId="Hyperlink">
+    <w:name w:val="Hyperlink"/>
+    <w:basedOn w:val="DefaultParagraphFont"/>
+    <w:uiPriority w:val="99"/>
+    <w:unhideWhenUsed/>
+    <w:rsid w:val="00EC4129"/>
+    <w:rPr>
+      <w:color w:val="467886" w:themeColor="hyperlink"/>
+      <w:u w:val="single"/>
+    </w:rPr>
   </w:style>
 </w:styles>
 </file>

</xml_diff>

<commit_message>
added more to design doc and started taxi scenario
</commit_message>
<xml_diff>
--- a/docs/DesignDocument.docx
+++ b/docs/DesignDocument.docx
@@ -1090,7 +1090,13 @@
     </w:p>
     <w:p>
       <w:r>
-        <w:t>A popular API testing tool that makes sending requests and debugging API endpoints easy. Postman is used during LingoLizard development to test the REST APIs for backend communication with front end and Rasa.</w:t>
+        <w:t xml:space="preserve">A popular API testing tool that makes sending requests and debugging API endpoints easy. Postman is used during LingoLizard development to test the REST APIs for backend communication with </w:t>
+      </w:r>
+      <w:r>
+        <w:t xml:space="preserve">the </w:t>
+      </w:r>
+      <w:r>
+        <w:t>front end and Rasa.</w:t>
       </w:r>
     </w:p>
     <w:p>
@@ -1120,6 +1126,20 @@
         <w:t>Language Selection</w:t>
       </w:r>
     </w:p>
+    <w:p>
+      <w:r>
+        <w:t>The user can choose the language they wish to practice, which</w:t>
+      </w:r>
+      <w:r>
+        <w:t xml:space="preserve"> determines the language in which all interactions with the bot will occur. The selected language </w:t>
+      </w:r>
+      <w:r>
+        <w:t>dynamically influences the bot's responses, intents, and scenarios</w:t>
+      </w:r>
+      <w:r>
+        <w:t>.</w:t>
+      </w:r>
+    </w:p>
     <w:p/>
     <w:p>
       <w:pPr>
@@ -1129,6 +1149,26 @@
         <w:t>Proficiency Selection</w:t>
       </w:r>
     </w:p>
+    <w:p>
+      <w:r>
+        <w:t>This option allows</w:t>
+      </w:r>
+      <w:r>
+        <w:t xml:space="preserve"> the user to specify their level of proficiency in the selected language</w:t>
+      </w:r>
+      <w:r>
+        <w:t xml:space="preserve"> from</w:t>
+      </w:r>
+      <w:r>
+        <w:t xml:space="preserve"> beginner, intermediate and advanced. This selection adjusts the </w:t>
+      </w:r>
+      <w:r>
+        <w:t>difficulty</w:t>
+      </w:r>
+      <w:r>
+        <w:t xml:space="preserve"> of the scenarios, tailoring the prompts and challenges to suit the user’s skill level for an effective learning experience.</w:t>
+      </w:r>
+    </w:p>
     <w:p/>
     <w:p>
       <w:pPr>
@@ -1138,6 +1178,33 @@
         <w:t>Scenario Selection</w:t>
       </w:r>
     </w:p>
+    <w:p>
+      <w:r>
+        <w:t xml:space="preserve">Allows the user to choose a real-life situation they want to practice. Scenarios include Taxi, Restaurant, Hotel Check-In, and Asking for Directions. The </w:t>
+      </w:r>
+      <w:r>
+        <w:t>selected</w:t>
+      </w:r>
+      <w:r>
+        <w:t xml:space="preserve"> scenario provides a focused context for language practice, making the learning experience immersive and practical.</w:t>
+      </w:r>
+    </w:p>
+    <w:p/>
+    <w:p>
+      <w:pPr>
+        <w:pStyle w:val="Heading2"/>
+      </w:pPr>
+      <w:r>
+        <w:t>Django Interface</w:t>
+      </w:r>
+    </w:p>
+    <w:p>
+      <w:r>
+        <w:t>Displays a real-time chat window where users can interact with the bot. The chat interface shows the user’s messages and the bot’s responses.</w:t>
+      </w:r>
+    </w:p>
+    <w:p/>
+    <w:p/>
     <w:sectPr>
       <w:footerReference w:type="default" r:id="rId8"/>
       <w:pgSz w:w="11906" w:h="16838"/>
@@ -1872,7 +1939,6 @@
   <w:style w:type="character" w:default="1" w:styleId="DefaultParagraphFont">
     <w:name w:val="Default Paragraph Font"/>
     <w:uiPriority w:val="1"/>
-    <w:semiHidden/>
     <w:unhideWhenUsed/>
   </w:style>
   <w:style w:type="table" w:default="1" w:styleId="TableNormal">

</xml_diff>

<commit_message>
add flow chart to design doc
</commit_message>
<xml_diff>
--- a/docs/DesignDocument.docx
+++ b/docs/DesignDocument.docx
@@ -1204,9 +1204,65 @@
       </w:r>
     </w:p>
     <w:p/>
+    <w:p>
+      <w:r>
+        <w:br w:type="page"/>
+      </w:r>
+    </w:p>
+    <w:p>
+      <w:pPr>
+        <w:pStyle w:val="Heading1"/>
+      </w:pPr>
+      <w:r>
+        <w:lastRenderedPageBreak/>
+        <w:t>Flow Chart</w:t>
+      </w:r>
+    </w:p>
     <w:p/>
+    <w:p>
+      <w:r>
+        <w:rPr>
+          <w:noProof/>
+        </w:rPr>
+        <w:drawing>
+          <wp:inline distT="0" distB="0" distL="0" distR="0" wp14:anchorId="5F4F5ACE" wp14:editId="0DF8D38C">
+            <wp:extent cx="5731510" cy="3154680"/>
+            <wp:effectExtent l="0" t="0" r="2540" b="7620"/>
+            <wp:docPr id="1378183009" name="Picture 1" descr="A diagram of a computer program&#10;&#10;Description automatically generated"/>
+            <wp:cNvGraphicFramePr>
+              <a:graphicFrameLocks xmlns:a="http://schemas.openxmlformats.org/drawingml/2006/main" noChangeAspect="1"/>
+            </wp:cNvGraphicFramePr>
+            <a:graphic xmlns:a="http://schemas.openxmlformats.org/drawingml/2006/main">
+              <a:graphicData uri="http://schemas.openxmlformats.org/drawingml/2006/picture">
+                <pic:pic xmlns:pic="http://schemas.openxmlformats.org/drawingml/2006/picture">
+                  <pic:nvPicPr>
+                    <pic:cNvPr id="1378183009" name="Picture 1" descr="A diagram of a computer program&#10;&#10;Description automatically generated"/>
+                    <pic:cNvPicPr/>
+                  </pic:nvPicPr>
+                  <pic:blipFill>
+                    <a:blip r:embed="rId8"/>
+                    <a:stretch>
+                      <a:fillRect/>
+                    </a:stretch>
+                  </pic:blipFill>
+                  <pic:spPr>
+                    <a:xfrm>
+                      <a:off x="0" y="0"/>
+                      <a:ext cx="5731510" cy="3154680"/>
+                    </a:xfrm>
+                    <a:prstGeom prst="rect">
+                      <a:avLst/>
+                    </a:prstGeom>
+                  </pic:spPr>
+                </pic:pic>
+              </a:graphicData>
+            </a:graphic>
+          </wp:inline>
+        </w:drawing>
+      </w:r>
+    </w:p>
     <w:sectPr>
-      <w:footerReference w:type="default" r:id="rId8"/>
+      <w:footerReference w:type="default" r:id="rId9"/>
       <w:pgSz w:w="11906" w:h="16838"/>
       <w:pgMar w:top="1440" w:right="1440" w:bottom="1440" w:left="1440" w:header="708" w:footer="708" w:gutter="0"/>
       <w:cols w:space="708"/>
@@ -1939,6 +1995,7 @@
   <w:style w:type="character" w:default="1" w:styleId="DefaultParagraphFont">
     <w:name w:val="Default Paragraph Font"/>
     <w:uiPriority w:val="1"/>
+    <w:semiHidden/>
     <w:unhideWhenUsed/>
   </w:style>
   <w:style w:type="table" w:default="1" w:styleId="TableNormal">

</xml_diff>

<commit_message>
upload video for beta release
</commit_message>
<xml_diff>
--- a/docs/DesignDocument.docx
+++ b/docs/DesignDocument.docx
@@ -183,7 +183,7 @@
           <w:r>
             <w:fldChar w:fldCharType="separate"/>
           </w:r>
-          <w:hyperlink w:anchor="_Toc190280709" w:history="1">
+          <w:hyperlink w:anchor="_Toc190281402" w:history="1">
             <w:r>
               <w:rPr>
                 <w:rStyle w:val="Hyperlink"/>
@@ -210,7 +210,7 @@
                 <w:noProof/>
                 <w:webHidden/>
               </w:rPr>
-              <w:instrText xml:space="preserve"> PAGEREF _Toc190280709 \h </w:instrText>
+              <w:instrText xml:space="preserve"> PAGEREF _Toc190281402 \h </w:instrText>
             </w:r>
             <w:r>
               <w:rPr>
@@ -255,7 +255,7 @@
               <w14:ligatures w14:val="standardContextual"/>
             </w:rPr>
           </w:pPr>
-          <w:hyperlink w:anchor="_Toc190280710" w:history="1">
+          <w:hyperlink w:anchor="_Toc190281403" w:history="1">
             <w:r>
               <w:rPr>
                 <w:rStyle w:val="Hyperlink"/>
@@ -282,7 +282,7 @@
                 <w:noProof/>
                 <w:webHidden/>
               </w:rPr>
-              <w:instrText xml:space="preserve"> PAGEREF _Toc190280710 \h </w:instrText>
+              <w:instrText xml:space="preserve"> PAGEREF _Toc190281403 \h </w:instrText>
             </w:r>
             <w:r>
               <w:rPr>
@@ -327,7 +327,7 @@
               <w14:ligatures w14:val="standardContextual"/>
             </w:rPr>
           </w:pPr>
-          <w:hyperlink w:anchor="_Toc190280711" w:history="1">
+          <w:hyperlink w:anchor="_Toc190281404" w:history="1">
             <w:r>
               <w:rPr>
                 <w:rStyle w:val="Hyperlink"/>
@@ -354,7 +354,7 @@
                 <w:noProof/>
                 <w:webHidden/>
               </w:rPr>
-              <w:instrText xml:space="preserve"> PAGEREF _Toc190280711 \h </w:instrText>
+              <w:instrText xml:space="preserve"> PAGEREF _Toc190281404 \h </w:instrText>
             </w:r>
             <w:r>
               <w:rPr>
@@ -399,7 +399,7 @@
               <w14:ligatures w14:val="standardContextual"/>
             </w:rPr>
           </w:pPr>
-          <w:hyperlink w:anchor="_Toc190280712" w:history="1">
+          <w:hyperlink w:anchor="_Toc190281405" w:history="1">
             <w:r>
               <w:rPr>
                 <w:rStyle w:val="Hyperlink"/>
@@ -426,7 +426,7 @@
                 <w:noProof/>
                 <w:webHidden/>
               </w:rPr>
-              <w:instrText xml:space="preserve"> PAGEREF _Toc190280712 \h </w:instrText>
+              <w:instrText xml:space="preserve"> PAGEREF _Toc190281405 \h </w:instrText>
             </w:r>
             <w:r>
               <w:rPr>
@@ -471,7 +471,7 @@
               <w14:ligatures w14:val="standardContextual"/>
             </w:rPr>
           </w:pPr>
-          <w:hyperlink w:anchor="_Toc190280713" w:history="1">
+          <w:hyperlink w:anchor="_Toc190281406" w:history="1">
             <w:r>
               <w:rPr>
                 <w:rStyle w:val="Hyperlink"/>
@@ -498,7 +498,7 @@
                 <w:noProof/>
                 <w:webHidden/>
               </w:rPr>
-              <w:instrText xml:space="preserve"> PAGEREF _Toc190280713 \h </w:instrText>
+              <w:instrText xml:space="preserve"> PAGEREF _Toc190281406 \h </w:instrText>
             </w:r>
             <w:r>
               <w:rPr>
@@ -543,7 +543,7 @@
               <w14:ligatures w14:val="standardContextual"/>
             </w:rPr>
           </w:pPr>
-          <w:hyperlink w:anchor="_Toc190280714" w:history="1">
+          <w:hyperlink w:anchor="_Toc190281407" w:history="1">
             <w:r>
               <w:rPr>
                 <w:rStyle w:val="Hyperlink"/>
@@ -570,7 +570,7 @@
                 <w:noProof/>
                 <w:webHidden/>
               </w:rPr>
-              <w:instrText xml:space="preserve"> PAGEREF _Toc190280714 \h </w:instrText>
+              <w:instrText xml:space="preserve"> PAGEREF _Toc190281407 \h </w:instrText>
             </w:r>
             <w:r>
               <w:rPr>
@@ -615,7 +615,7 @@
               <w14:ligatures w14:val="standardContextual"/>
             </w:rPr>
           </w:pPr>
-          <w:hyperlink w:anchor="_Toc190280715" w:history="1">
+          <w:hyperlink w:anchor="_Toc190281408" w:history="1">
             <w:r>
               <w:rPr>
                 <w:rStyle w:val="Hyperlink"/>
@@ -642,7 +642,7 @@
                 <w:noProof/>
                 <w:webHidden/>
               </w:rPr>
-              <w:instrText xml:space="preserve"> PAGEREF _Toc190280715 \h </w:instrText>
+              <w:instrText xml:space="preserve"> PAGEREF _Toc190281408 \h </w:instrText>
             </w:r>
             <w:r>
               <w:rPr>
@@ -687,7 +687,7 @@
               <w14:ligatures w14:val="standardContextual"/>
             </w:rPr>
           </w:pPr>
-          <w:hyperlink w:anchor="_Toc190280716" w:history="1">
+          <w:hyperlink w:anchor="_Toc190281409" w:history="1">
             <w:r>
               <w:rPr>
                 <w:rStyle w:val="Hyperlink"/>
@@ -714,7 +714,7 @@
                 <w:noProof/>
                 <w:webHidden/>
               </w:rPr>
-              <w:instrText xml:space="preserve"> PAGEREF _Toc190280716 \h </w:instrText>
+              <w:instrText xml:space="preserve"> PAGEREF _Toc190281409 \h </w:instrText>
             </w:r>
             <w:r>
               <w:rPr>
@@ -759,7 +759,7 @@
               <w14:ligatures w14:val="standardContextual"/>
             </w:rPr>
           </w:pPr>
-          <w:hyperlink w:anchor="_Toc190280717" w:history="1">
+          <w:hyperlink w:anchor="_Toc190281410" w:history="1">
             <w:r>
               <w:rPr>
                 <w:rStyle w:val="Hyperlink"/>
@@ -786,7 +786,7 @@
                 <w:noProof/>
                 <w:webHidden/>
               </w:rPr>
-              <w:instrText xml:space="preserve"> PAGEREF _Toc190280717 \h </w:instrText>
+              <w:instrText xml:space="preserve"> PAGEREF _Toc190281410 \h </w:instrText>
             </w:r>
             <w:r>
               <w:rPr>
@@ -831,7 +831,7 @@
               <w14:ligatures w14:val="standardContextual"/>
             </w:rPr>
           </w:pPr>
-          <w:hyperlink w:anchor="_Toc190280718" w:history="1">
+          <w:hyperlink w:anchor="_Toc190281411" w:history="1">
             <w:r>
               <w:rPr>
                 <w:rStyle w:val="Hyperlink"/>
@@ -858,7 +858,7 @@
                 <w:noProof/>
                 <w:webHidden/>
               </w:rPr>
-              <w:instrText xml:space="preserve"> PAGEREF _Toc190280718 \h </w:instrText>
+              <w:instrText xml:space="preserve"> PAGEREF _Toc190281411 \h </w:instrText>
             </w:r>
             <w:r>
               <w:rPr>
@@ -903,7 +903,7 @@
               <w14:ligatures w14:val="standardContextual"/>
             </w:rPr>
           </w:pPr>
-          <w:hyperlink w:anchor="_Toc190280719" w:history="1">
+          <w:hyperlink w:anchor="_Toc190281412" w:history="1">
             <w:r>
               <w:rPr>
                 <w:rStyle w:val="Hyperlink"/>
@@ -930,7 +930,7 @@
                 <w:noProof/>
                 <w:webHidden/>
               </w:rPr>
-              <w:instrText xml:space="preserve"> PAGEREF _Toc190280719 \h </w:instrText>
+              <w:instrText xml:space="preserve"> PAGEREF _Toc190281412 \h </w:instrText>
             </w:r>
             <w:r>
               <w:rPr>
@@ -975,7 +975,7 @@
               <w14:ligatures w14:val="standardContextual"/>
             </w:rPr>
           </w:pPr>
-          <w:hyperlink w:anchor="_Toc190280720" w:history="1">
+          <w:hyperlink w:anchor="_Toc190281413" w:history="1">
             <w:r>
               <w:rPr>
                 <w:rStyle w:val="Hyperlink"/>
@@ -1002,7 +1002,7 @@
                 <w:noProof/>
                 <w:webHidden/>
               </w:rPr>
-              <w:instrText xml:space="preserve"> PAGEREF _Toc190280720 \h </w:instrText>
+              <w:instrText xml:space="preserve"> PAGEREF _Toc190281413 \h </w:instrText>
             </w:r>
             <w:r>
               <w:rPr>
@@ -1047,7 +1047,7 @@
               <w14:ligatures w14:val="standardContextual"/>
             </w:rPr>
           </w:pPr>
-          <w:hyperlink w:anchor="_Toc190280721" w:history="1">
+          <w:hyperlink w:anchor="_Toc190281414" w:history="1">
             <w:r>
               <w:rPr>
                 <w:rStyle w:val="Hyperlink"/>
@@ -1074,7 +1074,7 @@
                 <w:noProof/>
                 <w:webHidden/>
               </w:rPr>
-              <w:instrText xml:space="preserve"> PAGEREF _Toc190280721 \h </w:instrText>
+              <w:instrText xml:space="preserve"> PAGEREF _Toc190281414 \h </w:instrText>
             </w:r>
             <w:r>
               <w:rPr>
@@ -1119,7 +1119,7 @@
               <w14:ligatures w14:val="standardContextual"/>
             </w:rPr>
           </w:pPr>
-          <w:hyperlink w:anchor="_Toc190280722" w:history="1">
+          <w:hyperlink w:anchor="_Toc190281415" w:history="1">
             <w:r>
               <w:rPr>
                 <w:rStyle w:val="Hyperlink"/>
@@ -1146,7 +1146,7 @@
                 <w:noProof/>
                 <w:webHidden/>
               </w:rPr>
-              <w:instrText xml:space="preserve"> PAGEREF _Toc190280722 \h </w:instrText>
+              <w:instrText xml:space="preserve"> PAGEREF _Toc190281415 \h </w:instrText>
             </w:r>
             <w:r>
               <w:rPr>
@@ -1191,7 +1191,7 @@
               <w14:ligatures w14:val="standardContextual"/>
             </w:rPr>
           </w:pPr>
-          <w:hyperlink w:anchor="_Toc190280723" w:history="1">
+          <w:hyperlink w:anchor="_Toc190281416" w:history="1">
             <w:r>
               <w:rPr>
                 <w:rStyle w:val="Hyperlink"/>
@@ -1218,7 +1218,7 @@
                 <w:noProof/>
                 <w:webHidden/>
               </w:rPr>
-              <w:instrText xml:space="preserve"> PAGEREF _Toc190280723 \h </w:instrText>
+              <w:instrText xml:space="preserve"> PAGEREF _Toc190281416 \h </w:instrText>
             </w:r>
             <w:r>
               <w:rPr>
@@ -1263,7 +1263,7 @@
               <w14:ligatures w14:val="standardContextual"/>
             </w:rPr>
           </w:pPr>
-          <w:hyperlink w:anchor="_Toc190280724" w:history="1">
+          <w:hyperlink w:anchor="_Toc190281417" w:history="1">
             <w:r>
               <w:rPr>
                 <w:rStyle w:val="Hyperlink"/>
@@ -1290,7 +1290,7 @@
                 <w:noProof/>
                 <w:webHidden/>
               </w:rPr>
-              <w:instrText xml:space="preserve"> PAGEREF _Toc190280724 \h </w:instrText>
+              <w:instrText xml:space="preserve"> PAGEREF _Toc190281417 \h </w:instrText>
             </w:r>
             <w:r>
               <w:rPr>
@@ -1335,7 +1335,7 @@
               <w14:ligatures w14:val="standardContextual"/>
             </w:rPr>
           </w:pPr>
-          <w:hyperlink w:anchor="_Toc190280725" w:history="1">
+          <w:hyperlink w:anchor="_Toc190281418" w:history="1">
             <w:r>
               <w:rPr>
                 <w:rStyle w:val="Hyperlink"/>
@@ -1362,7 +1362,7 @@
                 <w:noProof/>
                 <w:webHidden/>
               </w:rPr>
-              <w:instrText xml:space="preserve"> PAGEREF _Toc190280725 \h </w:instrText>
+              <w:instrText xml:space="preserve"> PAGEREF _Toc190281418 \h </w:instrText>
             </w:r>
             <w:r>
               <w:rPr>
@@ -1407,7 +1407,7 @@
               <w14:ligatures w14:val="standardContextual"/>
             </w:rPr>
           </w:pPr>
-          <w:hyperlink w:anchor="_Toc190280726" w:history="1">
+          <w:hyperlink w:anchor="_Toc190281419" w:history="1">
             <w:r>
               <w:rPr>
                 <w:rStyle w:val="Hyperlink"/>
@@ -1434,7 +1434,7 @@
                 <w:noProof/>
                 <w:webHidden/>
               </w:rPr>
-              <w:instrText xml:space="preserve"> PAGEREF _Toc190280726 \h </w:instrText>
+              <w:instrText xml:space="preserve"> PAGEREF _Toc190281419 \h </w:instrText>
             </w:r>
             <w:r>
               <w:rPr>
@@ -1479,7 +1479,7 @@
               <w14:ligatures w14:val="standardContextual"/>
             </w:rPr>
           </w:pPr>
-          <w:hyperlink w:anchor="_Toc190280727" w:history="1">
+          <w:hyperlink w:anchor="_Toc190281420" w:history="1">
             <w:r>
               <w:rPr>
                 <w:rStyle w:val="Hyperlink"/>
@@ -1506,7 +1506,7 @@
                 <w:noProof/>
                 <w:webHidden/>
               </w:rPr>
-              <w:instrText xml:space="preserve"> PAGEREF _Toc190280727 \h </w:instrText>
+              <w:instrText xml:space="preserve"> PAGEREF _Toc190281420 \h </w:instrText>
             </w:r>
             <w:r>
               <w:rPr>
@@ -1551,7 +1551,7 @@
               <w14:ligatures w14:val="standardContextual"/>
             </w:rPr>
           </w:pPr>
-          <w:hyperlink w:anchor="_Toc190280728" w:history="1">
+          <w:hyperlink w:anchor="_Toc190281421" w:history="1">
             <w:r>
               <w:rPr>
                 <w:rStyle w:val="Hyperlink"/>
@@ -1578,7 +1578,7 @@
                 <w:noProof/>
                 <w:webHidden/>
               </w:rPr>
-              <w:instrText xml:space="preserve"> PAGEREF _Toc190280728 \h </w:instrText>
+              <w:instrText xml:space="preserve"> PAGEREF _Toc190281421 \h </w:instrText>
             </w:r>
             <w:r>
               <w:rPr>
@@ -1635,7 +1635,7 @@
       <w:pPr>
         <w:pStyle w:val="Heading1"/>
       </w:pPr>
-      <w:bookmarkStart w:id="0" w:name="_Toc190280709"/>
+      <w:bookmarkStart w:id="0" w:name="_Toc190281402"/>
       <w:r>
         <w:lastRenderedPageBreak/>
         <w:t>Introduction</w:t>
@@ -1682,7 +1682,7 @@
       <w:pPr>
         <w:pStyle w:val="Heading1"/>
       </w:pPr>
-      <w:bookmarkStart w:id="1" w:name="_Toc190280710"/>
+      <w:bookmarkStart w:id="1" w:name="_Toc190281403"/>
       <w:r>
         <w:t>Document Purpose</w:t>
       </w:r>
@@ -1757,7 +1757,7 @@
       <w:pPr>
         <w:pStyle w:val="Heading1"/>
       </w:pPr>
-      <w:bookmarkStart w:id="2" w:name="_Toc190280711"/>
+      <w:bookmarkStart w:id="2" w:name="_Toc190281404"/>
       <w:r>
         <w:t>System Overview</w:t>
       </w:r>
@@ -1880,7 +1880,7 @@
       <w:pPr>
         <w:pStyle w:val="Heading2"/>
       </w:pPr>
-      <w:bookmarkStart w:id="3" w:name="_Toc190280712"/>
+      <w:bookmarkStart w:id="3" w:name="_Toc190281405"/>
       <w:r>
         <w:t>Core Components</w:t>
       </w:r>
@@ -2010,7 +2010,7 @@
       <w:pPr>
         <w:pStyle w:val="Heading1"/>
       </w:pPr>
-      <w:bookmarkStart w:id="4" w:name="_Toc190280713"/>
+      <w:bookmarkStart w:id="4" w:name="_Toc190281406"/>
       <w:r>
         <w:lastRenderedPageBreak/>
         <w:t>Technologies</w:t>
@@ -2028,14 +2028,13 @@
       <w:pPr>
         <w:pStyle w:val="Heading2"/>
       </w:pPr>
-      <w:bookmarkStart w:id="5" w:name="_Toc190280714"/>
+      <w:bookmarkStart w:id="5" w:name="_Toc190281407"/>
       <w:r>
         <w:t>Python</w:t>
       </w:r>
       <w:bookmarkEnd w:id="5"/>
     </w:p>
     <w:p>
-      <w:bookmarkStart w:id="6" w:name="_Toc190280715"/>
       <w:r>
         <w:t>A versatile, high-level programming language used for LingoLizard's backend development, API handling, and data processing. Python enables seamless integration with Azure services and supports the chatbot's conversational logic and NLP features.</w:t>
       </w:r>
@@ -2044,6 +2043,7 @@
       <w:pPr>
         <w:pStyle w:val="Heading2"/>
       </w:pPr>
+      <w:bookmarkStart w:id="6" w:name="_Toc190281408"/>
       <w:r>
         <w:t>Git</w:t>
       </w:r>
@@ -2058,14 +2058,13 @@
       <w:pPr>
         <w:pStyle w:val="Heading2"/>
       </w:pPr>
-      <w:bookmarkStart w:id="7" w:name="_Toc190280716"/>
+      <w:bookmarkStart w:id="7" w:name="_Toc190281409"/>
       <w:r>
         <w:t>Postman</w:t>
       </w:r>
       <w:bookmarkEnd w:id="7"/>
     </w:p>
     <w:p>
-      <w:bookmarkStart w:id="8" w:name="_Toc190280717"/>
       <w:r>
         <w:t>A popular API testing tool that makes sending requests and debugging API endpoints easy. Postman is used during LingoLizard development to test the APIs used.</w:t>
       </w:r>
@@ -2077,6 +2076,7 @@
           <w:rFonts w:eastAsiaTheme="minorEastAsia"/>
         </w:rPr>
       </w:pPr>
+      <w:bookmarkStart w:id="8" w:name="_Toc190281410"/>
       <w:r>
         <w:rPr>
           <w:rFonts w:eastAsiaTheme="minorEastAsia"/>
@@ -2173,7 +2173,7 @@
       <w:pPr>
         <w:pStyle w:val="Heading1"/>
       </w:pPr>
-      <w:bookmarkStart w:id="9" w:name="_Toc190280718"/>
+      <w:bookmarkStart w:id="9" w:name="_Toc190281411"/>
       <w:r>
         <w:lastRenderedPageBreak/>
         <w:t>Alpha release</w:t>
@@ -2189,7 +2189,7 @@
       <w:pPr>
         <w:pStyle w:val="Heading2"/>
       </w:pPr>
-      <w:bookmarkStart w:id="10" w:name="_Toc190280719"/>
+      <w:bookmarkStart w:id="10" w:name="_Toc190281412"/>
       <w:r>
         <w:t>Language Selection</w:t>
       </w:r>
@@ -2214,7 +2214,7 @@
       <w:pPr>
         <w:pStyle w:val="Heading2"/>
       </w:pPr>
-      <w:bookmarkStart w:id="11" w:name="_Toc190280720"/>
+      <w:bookmarkStart w:id="11" w:name="_Toc190281413"/>
       <w:r>
         <w:t>Proficiency Selection</w:t>
       </w:r>
@@ -2245,7 +2245,7 @@
       <w:pPr>
         <w:pStyle w:val="Heading2"/>
       </w:pPr>
-      <w:bookmarkStart w:id="12" w:name="_Toc190280721"/>
+      <w:bookmarkStart w:id="12" w:name="_Toc190281414"/>
       <w:r>
         <w:t>Scenario Selection</w:t>
       </w:r>
@@ -2267,7 +2267,7 @@
       <w:pPr>
         <w:pStyle w:val="Heading2"/>
       </w:pPr>
-      <w:bookmarkStart w:id="13" w:name="_Toc190280722"/>
+      <w:bookmarkStart w:id="13" w:name="_Toc190281415"/>
       <w:r>
         <w:t>Django Interface</w:t>
       </w:r>
@@ -2288,7 +2288,7 @@
       <w:pPr>
         <w:pStyle w:val="Heading1"/>
       </w:pPr>
-      <w:bookmarkStart w:id="14" w:name="_Toc190280723"/>
+      <w:bookmarkStart w:id="14" w:name="_Toc190281416"/>
       <w:r>
         <w:lastRenderedPageBreak/>
         <w:t>Beta Release</w:t>
@@ -2299,7 +2299,7 @@
       <w:pPr>
         <w:pStyle w:val="Heading2"/>
       </w:pPr>
-      <w:bookmarkStart w:id="15" w:name="_Toc190280724"/>
+      <w:bookmarkStart w:id="15" w:name="_Toc190281417"/>
       <w:r>
         <w:t>Scenarios Selection</w:t>
       </w:r>
@@ -2314,7 +2314,7 @@
       <w:pPr>
         <w:pStyle w:val="Heading2"/>
       </w:pPr>
-      <w:bookmarkStart w:id="16" w:name="_Toc190280725"/>
+      <w:bookmarkStart w:id="16" w:name="_Toc190281418"/>
       <w:r>
         <w:t xml:space="preserve">Input </w:t>
       </w:r>
@@ -2338,7 +2338,7 @@
       <w:pPr>
         <w:pStyle w:val="Heading2"/>
       </w:pPr>
-      <w:bookmarkStart w:id="17" w:name="_Toc190280726"/>
+      <w:bookmarkStart w:id="17" w:name="_Toc190281419"/>
       <w:r>
         <w:t>UI Improvements</w:t>
       </w:r>
@@ -2356,7 +2356,7 @@
       <w:pPr>
         <w:pStyle w:val="Heading2"/>
       </w:pPr>
-      <w:bookmarkStart w:id="18" w:name="_Toc190280727"/>
+      <w:bookmarkStart w:id="18" w:name="_Toc190281420"/>
       <w:r>
         <w:t>Hosting</w:t>
       </w:r>
@@ -2389,7 +2389,7 @@
       <w:pPr>
         <w:pStyle w:val="Heading1"/>
       </w:pPr>
-      <w:bookmarkStart w:id="19" w:name="_Toc190280728"/>
+      <w:bookmarkStart w:id="19" w:name="_Toc190281421"/>
       <w:r>
         <w:lastRenderedPageBreak/>
         <w:t>Flow Chart</w:t>

</xml_diff>